<commit_message>
Milestone 2 Code Done
Finished Code for Milestone 2. Elegantly creates all ARIMA models and makes accuracy table based on different types of errors to corresponding model
</commit_message>
<xml_diff>
--- a/Quick Paper Notes.docx
+++ b/Quick Paper Notes.docx
@@ -481,6 +481,9 @@
     <w:p>
       <w:pPr>
         <w:pStyle w:val="NormalWeb"/>
+        <w:pBdr>
+          <w:bottom w:val="single" w:sz="6" w:space="1" w:color="auto"/>
+        </w:pBdr>
       </w:pPr>
       <w:r>
         <w:t>Sections 3 and 4 describe the ARIMA components and autocorrelation pretty well. Good enough to cite</w:t>
@@ -490,6 +493,52 @@
       <w:pPr>
         <w:pStyle w:val="NormalWeb"/>
       </w:pPr>
+      <w:r>
+        <w:t>Agustin Box Jenkins Paper</w:t>
+      </w:r>
+    </w:p>
+    <w:p>
+      <w:pPr>
+        <w:pStyle w:val="NormalWeb"/>
+      </w:pPr>
+      <w:r>
+        <w:t>Last 2 paragraphs in A. Introduction argue for ARIMA as technical analysis</w:t>
+      </w:r>
+    </w:p>
+    <w:p>
+      <w:pPr>
+        <w:pStyle w:val="NormalWeb"/>
+      </w:pPr>
+      <w:r>
+        <w:t>All of Section 2 is great at explaining ARIMA</w:t>
+      </w:r>
+    </w:p>
+    <w:p>
+      <w:pPr>
+        <w:pStyle w:val="NormalWeb"/>
+        <w:pBdr>
+          <w:bottom w:val="single" w:sz="6" w:space="1" w:color="auto"/>
+        </w:pBdr>
+      </w:pPr>
+      <w:r>
+        <w:t>Whole paper after section 2 is really great reference</w:t>
+      </w:r>
+    </w:p>
+    <w:p>
+      <w:pPr>
+        <w:pStyle w:val="NormalWeb"/>
+      </w:pPr>
+      <w:r>
+        <w:t>Coronavirus paper</w:t>
+      </w:r>
+    </w:p>
+    <w:p>
+      <w:pPr>
+        <w:pStyle w:val="NormalWeb"/>
+      </w:pPr>
+      <w:r>
+        <w:t>Top 3 paragraphs of page 4 talks about disruption of China-centered supply chains</w:t>
+      </w:r>
     </w:p>
     <w:p>
       <w:pPr>

</xml_diff>